<commit_message>
update with new projects and adjustments
</commit_message>
<xml_diff>
--- a/assets/resume/FWYROSKI _2021 RESUME.docx
+++ b/assets/resume/FWYROSKI _2021 RESUME.docx
@@ -85,6 +85,9 @@
         <w:t xml:space="preserve">, </w:t>
       </w:r>
       <w:r>
+        <w:t xml:space="preserve">Full-Stack Developer (JavaScript/CSS/HTML/APIs), </w:t>
+      </w:r>
+      <w:r>
         <w:t xml:space="preserve">OSINT Analyst tools and skills (CASO and OS302 courses successfully completed), </w:t>
       </w:r>
       <w:r>
@@ -1011,13 +1014,7 @@
         <w:rPr>
           <w:b/>
         </w:rPr>
-        <w:t xml:space="preserve">and </w:t>
-      </w:r>
-      <w:r>
-        <w:rPr>
-          <w:b/>
-        </w:rPr>
-        <w:t>T&amp;L</w:t>
+        <w:t>and T&amp;L</w:t>
       </w:r>
       <w:r>
         <w:rPr>
@@ -1097,10 +1094,7 @@
         <w:t xml:space="preserve">Transportation and </w:t>
       </w:r>
       <w:r>
-        <w:t xml:space="preserve">Logistics Manager for </w:t>
-      </w:r>
-      <w:r>
-        <w:t xml:space="preserve">Caddell International </w:t>
+        <w:t xml:space="preserve">Logistics Manager for Caddell International </w:t>
       </w:r>
       <w:r>
         <w:rPr>
@@ -1235,10 +1229,7 @@
         <w:t xml:space="preserve">negotiation and the procurement of construction equipment, materials, and negotiated the contract with the new customs clearance local agent for the site’s </w:t>
       </w:r>
       <w:r>
-        <w:t>96.3M project</w:t>
-      </w:r>
-      <w:r>
-        <w:t xml:space="preserve"> (NEC Sarajevo) and </w:t>
+        <w:t xml:space="preserve">96.3M project (NEC Sarajevo) and </w:t>
       </w:r>
       <w:r>
         <w:t xml:space="preserve">117M project </w:t>
@@ -1293,7 +1284,13 @@
 </file>
 
 <file path=word/footer1.xml><?xml version="1.0" encoding="utf-8"?>
-<w:ftr xmlns:wpc="http://schemas.microsoft.com/office/word/2010/wordprocessingCanvas" xmlns:cx="http://schemas.microsoft.com/office/drawing/2014/chartex" xmlns:cx1="http://schemas.microsoft.com/office/drawing/2015/9/8/chartex" xmlns:cx2="http://schemas.microsoft.com/office/drawing/2015/10/21/chartex" xmlns:cx3="http://schemas.microsoft.com/office/drawing/2016/5/9/chartex" xmlns:cx4="http://schemas.microsoft.com/office/drawing/2016/5/10/chartex" xmlns:cx5="http://schemas.microsoft.com/office/drawing/2016/5/11/chartex" xmlns:cx6="http://schemas.microsoft.com/office/drawing/2016/5/12/chartex" xmlns:cx7="http://schemas.microsoft.com/office/drawing/2016/5/13/chartex" xmlns:cx8="http://schemas.microsoft.com/office/drawing/2016/5/14/chartex" xmlns:mc="http://schemas.openxmlformats.org/markup-compatibility/2006" xmlns:aink="http://schemas.microsoft.com/office/drawing/2016/ink" xmlns:am3d="http://schemas.microsoft.com/office/drawing/2017/model3d" xmlns:o="urn:schemas-microsoft-com:office:office" xmlns:r="http://schemas.openxmlformats.org/officeDocument/2006/relationships" xmlns:m="http://schemas.openxmlformats.org/officeDocument/2006/math" xmlns:v="urn:schemas-microsoft-com:vml" xmlns:wp14="http://schemas.microsoft.com/office/word/2010/wordprocessingDrawing" xmlns:wp="http://schemas.openxmlformats.org/drawingml/2006/wordprocessingDrawing" xmlns:w10="urn:schemas-microsoft-com:office:word" xmlns:w="http://schemas.openxmlformats.org/wordprocessingml/2006/main" xmlns:w14="http://schemas.microsoft.com/office/word/2010/wordml" xmlns:w15="http://schemas.microsoft.com/office/word/2012/wordml" xmlns:w16cex="http://schemas.microsoft.com/office/word/2018/wordml/cex" xmlns:w16cid="http://schemas.microsoft.com/office/word/2016/wordml/cid" xmlns:w16="http://schemas.microsoft.com/office/word/2018/wordml" xmlns:w16se="http://schemas.microsoft.com/office/word/2015/wordml/symex" xmlns:wpg="http://schemas.microsoft.com/office/word/2010/wordprocessingGroup" xmlns:wpi="http://schemas.microsoft.com/office/word/2010/wordprocessingInk" xmlns:wne="http://schemas.microsoft.com/office/word/2006/wordml" xmlns:wps="http://schemas.microsoft.com/office/word/2010/wordprocessingShape" mc:Ignorable="w14 w15 w16se w16cid w16 w16cex wp14"/>
+<w:ftr xmlns:wpc="http://schemas.microsoft.com/office/word/2010/wordprocessingCanvas" xmlns:cx="http://schemas.microsoft.com/office/drawing/2014/chartex" xmlns:cx1="http://schemas.microsoft.com/office/drawing/2015/9/8/chartex" xmlns:cx2="http://schemas.microsoft.com/office/drawing/2015/10/21/chartex" xmlns:cx3="http://schemas.microsoft.com/office/drawing/2016/5/9/chartex" xmlns:cx4="http://schemas.microsoft.com/office/drawing/2016/5/10/chartex" xmlns:cx5="http://schemas.microsoft.com/office/drawing/2016/5/11/chartex" xmlns:cx6="http://schemas.microsoft.com/office/drawing/2016/5/12/chartex" xmlns:cx7="http://schemas.microsoft.com/office/drawing/2016/5/13/chartex" xmlns:cx8="http://schemas.microsoft.com/office/drawing/2016/5/14/chartex" xmlns:mc="http://schemas.openxmlformats.org/markup-compatibility/2006" xmlns:aink="http://schemas.microsoft.com/office/drawing/2016/ink" xmlns:am3d="http://schemas.microsoft.com/office/drawing/2017/model3d" xmlns:o="urn:schemas-microsoft-com:office:office" xmlns:r="http://schemas.openxmlformats.org/officeDocument/2006/relationships" xmlns:m="http://schemas.openxmlformats.org/officeDocument/2006/math" xmlns:v="urn:schemas-microsoft-com:vml" xmlns:wp14="http://schemas.microsoft.com/office/word/2010/wordprocessingDrawing" xmlns:wp="http://schemas.openxmlformats.org/drawingml/2006/wordprocessingDrawing" xmlns:w10="urn:schemas-microsoft-com:office:word" xmlns:w="http://schemas.openxmlformats.org/wordprocessingml/2006/main" xmlns:w14="http://schemas.microsoft.com/office/word/2010/wordml" xmlns:w15="http://schemas.microsoft.com/office/word/2012/wordml" xmlns:w16cex="http://schemas.microsoft.com/office/word/2018/wordml/cex" xmlns:w16cid="http://schemas.microsoft.com/office/word/2016/wordml/cid" xmlns:w16="http://schemas.microsoft.com/office/word/2018/wordml" xmlns:w16se="http://schemas.microsoft.com/office/word/2015/wordml/symex" xmlns:wpg="http://schemas.microsoft.com/office/word/2010/wordprocessingGroup" xmlns:wpi="http://schemas.microsoft.com/office/word/2010/wordprocessingInk" xmlns:wne="http://schemas.microsoft.com/office/word/2006/wordml" xmlns:wps="http://schemas.microsoft.com/office/word/2010/wordprocessingShape" mc:Ignorable="w14 w15 w16se w16cid w16 w16cex wp14">
+  <w:p>
+    <w:r>
+      <w:cr/>
+    </w:r>
+  </w:p>
+</w:ftr>
 </file>
 
 <file path=word/footnotes.xml><?xml version="1.0" encoding="utf-8"?>
@@ -1334,6 +1331,11 @@
         <w:docPartUnique/>
       </w:docPartObj>
     </w:sdtPr>
+    <w:sdtEndPr>
+      <w:rPr>
+        <w:rStyle w:val="PageNumber"/>
+      </w:rPr>
+    </w:sdtEndPr>
     <w:sdtContent>
       <w:p>
         <w:pPr>
@@ -1437,6 +1439,11 @@
         <w:docPartUnique/>
       </w:docPartObj>
     </w:sdtPr>
+    <w:sdtEndPr>
+      <w:rPr>
+        <w:rStyle w:val="PageNumber"/>
+      </w:rPr>
+    </w:sdtEndPr>
     <w:sdtContent>
       <w:p>
         <w:pPr>
@@ -4542,7 +4549,7 @@
     <w:charset w:val="02"/>
     <w:family w:val="decorative"/>
     <w:pitch w:val="variable"/>
-    <w:sig w:usb0="00000003" w:usb1="10000000" w:usb2="00000000" w:usb3="00000000" w:csb0="80000001" w:csb1="00000000"/>
+    <w:sig w:usb0="00000000" w:usb1="10000000" w:usb2="00000000" w:usb3="00000000" w:csb0="80000000" w:csb1="00000000"/>
   </w:font>
   <w:font w:name="Times New Roman">
     <w:panose1 w:val="02020603050405020304"/>
@@ -4637,6 +4644,7 @@
     <w:rsid w:val="00C74D65"/>
     <w:rsid w:val="00CE08F4"/>
     <w:rsid w:val="00D40313"/>
+    <w:rsid w:val="00D775FF"/>
     <w:rsid w:val="00E54F99"/>
   </w:rsids>
   <m:mathPr>

</xml_diff>